<commit_message>
Changed OpenPEPPOL to OpenPeppol
</commit_message>
<xml_diff>
--- a/work-in-progress/PEPPOL-EDN-Directory-1.1.1-2020-10-15.docx
+++ b/work-in-progress/PEPPOL-EDN-Directory-1.1.1-2020-10-15.docx
@@ -191,7 +191,27 @@
           <w:sz w:val="32"/>
           <w:szCs w:val="32"/>
         </w:rPr>
-        <w:t>OpenPEPPOL AISBL</w:t>
+        <w:t>OpenP</w:t>
+      </w:r>
+      <w:r>
+        <w:rPr>
+          <w:rFonts w:ascii="Arial" w:hAnsi="Arial" w:cs="Arial"/>
+          <w:b/>
+          <w:bCs/>
+          <w:sz w:val="32"/>
+          <w:szCs w:val="32"/>
+        </w:rPr>
+        <w:t>eppol</w:t>
+      </w:r>
+      <w:r>
+        <w:rPr>
+          <w:rFonts w:ascii="Arial" w:hAnsi="Arial" w:cs="Arial"/>
+          <w:b/>
+          <w:bCs/>
+          <w:sz w:val="32"/>
+          <w:szCs w:val="32"/>
+        </w:rPr>
+        <w:t xml:space="preserve"> AISBL</w:t>
       </w:r>
     </w:p>
     <w:p>
@@ -420,7 +440,23 @@
           <w:bCs/>
         </w:rPr>
         <w:tab/>
-        <w:t>Philip Helger, OpenPEPPOL Operating Office</w:t>
+        <w:t>Philip Helger, OpenP</w:t>
+      </w:r>
+      <w:r>
+        <w:rPr>
+          <w:rFonts w:ascii="Arial" w:hAnsi="Arial" w:cs="Arial"/>
+          <w:b/>
+          <w:bCs/>
+        </w:rPr>
+        <w:t>eppol</w:t>
+      </w:r>
+      <w:r>
+        <w:rPr>
+          <w:rFonts w:ascii="Arial" w:hAnsi="Arial" w:cs="Arial"/>
+          <w:b/>
+          <w:bCs/>
+        </w:rPr>
+        <w:t xml:space="preserve"> Operating Office</w:t>
       </w:r>
       <w:r>
         <w:rPr>
@@ -1857,56 +1893,6 @@
           <w:i/>
           <w:iCs/>
         </w:rPr>
-      </w:pPr>
-      <w:r>
-        <w:rPr>
-          <w:rFonts w:eastAsia="Times New Roman" w:cstheme="minorHAnsi"/>
-          <w:i/>
-          <w:iCs/>
-        </w:rPr>
-        <w:t>You are free to:</w:t>
-      </w:r>
-      <w:r>
-        <w:rPr>
-          <w:rFonts w:eastAsia="Times New Roman" w:cstheme="minorHAnsi"/>
-          <w:i/>
-          <w:iCs/>
-        </w:rPr>
-        <w:br/>
-      </w:r>
-      <w:r>
-        <w:rPr>
-          <w:rFonts w:eastAsia="Times New Roman" w:cstheme="minorHAnsi"/>
-          <w:b/>
-          <w:i/>
-          <w:iCs/>
-        </w:rPr>
-        <w:br/>
-        <w:t>Share</w:t>
-      </w:r>
-      <w:r>
-        <w:rPr>
-          <w:rFonts w:eastAsia="Times New Roman" w:cstheme="minorHAnsi"/>
-          <w:i/>
-          <w:iCs/>
-        </w:rPr>
-        <w:t>— copy and redistribute the material in any medium or format.</w:t>
-      </w:r>
-    </w:p>
-    <w:p>
-      <w:pPr>
-        <w:pBdr>
-          <w:top w:val="single" w:sz="4" w:space="1" w:color="auto"/>
-          <w:left w:val="single" w:sz="4" w:space="4" w:color="auto"/>
-          <w:bottom w:val="single" w:sz="4" w:space="1" w:color="auto"/>
-          <w:right w:val="single" w:sz="4" w:space="4" w:color="auto"/>
-        </w:pBdr>
-        <w:jc w:val="center"/>
-        <w:rPr>
-          <w:rFonts w:eastAsia="Times New Roman" w:cstheme="minorHAnsi"/>
-          <w:i/>
-          <w:iCs/>
-        </w:rPr>
         <w:sectPr>
           <w:headerReference w:type="default" r:id="rId11"/>
           <w:footerReference w:type="default" r:id="rId12"/>
@@ -1924,6 +1910,48 @@
           <w:i/>
           <w:iCs/>
         </w:rPr>
+        <w:t>You are free to:</w:t>
+      </w:r>
+      <w:r>
+        <w:rPr>
+          <w:rFonts w:eastAsia="Times New Roman" w:cstheme="minorHAnsi"/>
+          <w:b/>
+          <w:i/>
+          <w:iCs/>
+        </w:rPr>
+        <w:br/>
+        <w:t>Share</w:t>
+      </w:r>
+      <w:r>
+        <w:rPr>
+          <w:rFonts w:eastAsia="Times New Roman" w:cstheme="minorHAnsi"/>
+          <w:i/>
+          <w:iCs/>
+        </w:rPr>
+        <w:t xml:space="preserve"> </w:t>
+      </w:r>
+      <w:r>
+        <w:rPr>
+          <w:rFonts w:eastAsia="Times New Roman" w:cstheme="minorHAnsi"/>
+          <w:i/>
+          <w:iCs/>
+        </w:rPr>
+        <w:t>— copy and redistribute the material in any medium or format.</w:t>
+      </w:r>
+      <w:r>
+        <w:rPr>
+          <w:rFonts w:eastAsia="Times New Roman" w:cstheme="minorHAnsi"/>
+          <w:i/>
+          <w:iCs/>
+        </w:rPr>
+        <w:br/>
+      </w:r>
+      <w:r>
+        <w:rPr>
+          <w:rFonts w:eastAsia="Times New Roman" w:cstheme="minorHAnsi"/>
+          <w:i/>
+          <w:iCs/>
+        </w:rPr>
         <w:t>The licensor cannot revoke these freedoms as long as you follow the license terms.</w:t>
       </w:r>
     </w:p>
@@ -2065,7 +2093,13 @@
         <w:t xml:space="preserve">Philip Helger, </w:t>
       </w:r>
       <w:r>
-        <w:t>OpenPEPPOL Operating Office</w:t>
+        <w:t>OpenP</w:t>
+      </w:r>
+      <w:r>
+        <w:t>eppol</w:t>
+      </w:r>
+      <w:r>
+        <w:t xml:space="preserve"> Operating Office</w:t>
       </w:r>
       <w:r>
         <w:t xml:space="preserve"> </w:t>
@@ -3864,7 +3898,15 @@
         <w:t xml:space="preserve"> Publisher</w:t>
       </w:r>
       <w:r>
-        <w:t xml:space="preserve">, types the search term (e.g. the company name) and a list of potential hits (including the </w:t>
+        <w:t>, types the search term (</w:t>
+      </w:r>
+      <w:proofErr w:type="gramStart"/>
+      <w:r>
+        <w:t>e.g.</w:t>
+      </w:r>
+      <w:proofErr w:type="gramEnd"/>
+      <w:r>
+        <w:t xml:space="preserve"> the company name) and a list of potential hits (including the </w:t>
       </w:r>
       <w:r>
         <w:t>Peppol</w:t>
@@ -3976,8 +4018,13 @@
       <w:r>
         <w:t>regularly (</w:t>
       </w:r>
-      <w:r>
-        <w:t xml:space="preserve">e.g. </w:t>
+      <w:proofErr w:type="gramStart"/>
+      <w:r>
+        <w:t>e.g.</w:t>
+      </w:r>
+      <w:proofErr w:type="gramEnd"/>
+      <w:r>
+        <w:t xml:space="preserve"> </w:t>
       </w:r>
       <w:r>
         <w:t>once a week</w:t>
@@ -4274,10 +4321,18 @@
         <w:t xml:space="preserve"> to interpret fully</w:t>
       </w:r>
       <w:r>
-        <w:t>. I</w:t>
-      </w:r>
-      <w:r>
-        <w:t xml:space="preserve">nstead a </w:t>
+        <w:t xml:space="preserve">. </w:t>
+      </w:r>
+      <w:proofErr w:type="gramStart"/>
+      <w:r>
+        <w:t>I</w:t>
+      </w:r>
+      <w:r>
+        <w:t>nstead</w:t>
+      </w:r>
+      <w:proofErr w:type="gramEnd"/>
+      <w:r>
+        <w:t xml:space="preserve"> a </w:t>
       </w:r>
       <w:r>
         <w:t>new</w:t>
@@ -4593,7 +4648,15 @@
         <w:t xml:space="preserve">in ISO 639-1 format </w:t>
       </w:r>
       <w:r>
-        <w:t xml:space="preserve">(e.g. “de” for </w:t>
+        <w:t>(</w:t>
+      </w:r>
+      <w:proofErr w:type="gramStart"/>
+      <w:r>
+        <w:t>e.g.</w:t>
+      </w:r>
+      <w:proofErr w:type="gramEnd"/>
+      <w:r>
+        <w:t xml:space="preserve"> “de” for </w:t>
       </w:r>
       <w:r>
         <w:t>G</w:t>
@@ -4670,7 +4733,15 @@
         <w:t>to which the entity belongs. The format MUST be</w:t>
       </w:r>
       <w:r>
-        <w:t xml:space="preserve"> ISO 3166-2 (e.g. “AT” for Austria)</w:t>
+        <w:t xml:space="preserve"> ISO 3166-2 (</w:t>
+      </w:r>
+      <w:proofErr w:type="gramStart"/>
+      <w:r>
+        <w:t>e.g.</w:t>
+      </w:r>
+      <w:proofErr w:type="gramEnd"/>
+      <w:r>
+        <w:t xml:space="preserve"> “AT” for Austria)</w:t>
       </w:r>
     </w:p>
     <w:p>
@@ -4804,7 +4875,15 @@
         <w:t xml:space="preserve"> </w:t>
       </w:r>
       <w:r>
-        <w:t>This can e.g. be a national VAT identification number; a national company register number etc.</w:t>
+        <w:t xml:space="preserve">This can </w:t>
+      </w:r>
+      <w:proofErr w:type="gramStart"/>
+      <w:r>
+        <w:t>e.g.</w:t>
+      </w:r>
+      <w:proofErr w:type="gramEnd"/>
+      <w:r>
+        <w:t xml:space="preserve"> be a national VAT identification number; a national company register number etc.</w:t>
       </w:r>
       <w:r>
         <w:t xml:space="preserve"> </w:t>
@@ -6393,6 +6472,7 @@
       <w:r>
         <w:t xml:space="preserve">. To ensure this </w:t>
       </w:r>
+      <w:proofErr w:type="gramStart"/>
       <w:r>
         <w:rPr>
           <w:rStyle w:val="Hervorhebung"/>
@@ -6400,7 +6480,11 @@
         <w:t>all</w:t>
       </w:r>
       <w:r>
-        <w:t xml:space="preserve"> HTTP calls to the </w:t>
+        <w:t xml:space="preserve"> HTTP</w:t>
+      </w:r>
+      <w:proofErr w:type="gramEnd"/>
+      <w:r>
+        <w:t xml:space="preserve"> calls to the </w:t>
       </w:r>
       <w:r>
         <w:rPr>
@@ -7439,7 +7523,23 @@
           <w:rStyle w:val="Codeinline"/>
           <w:lang w:val="es-ES"/>
         </w:rPr>
-        <w:t>DELETE /indexer/1.0/</w:t>
+        <w:t>DELETE /</w:t>
+      </w:r>
+      <w:proofErr w:type="spellStart"/>
+      <w:r>
+        <w:rPr>
+          <w:rStyle w:val="Codeinline"/>
+          <w:lang w:val="es-ES"/>
+        </w:rPr>
+        <w:t>indexer</w:t>
+      </w:r>
+      <w:proofErr w:type="spellEnd"/>
+      <w:r>
+        <w:rPr>
+          <w:rStyle w:val="Codeinline"/>
+          <w:lang w:val="es-ES"/>
+        </w:rPr>
+        <w:t>/1.0/</w:t>
       </w:r>
       <w:r>
         <w:rPr>
@@ -8257,7 +8357,15 @@
         <w:t xml:space="preserve"> to a “dead work item queue”</w:t>
       </w:r>
       <w:r>
-        <w:t xml:space="preserve">. In case of a permanent failure manual intervention is necessary. E.g. the </w:t>
+        <w:t xml:space="preserve">. In case of a permanent failure manual intervention is necessary. </w:t>
+      </w:r>
+      <w:proofErr w:type="gramStart"/>
+      <w:r>
+        <w:t>E.g.</w:t>
+      </w:r>
+      <w:proofErr w:type="gramEnd"/>
+      <w:r>
+        <w:t xml:space="preserve"> the </w:t>
       </w:r>
       <w:r>
         <w:t>PD</w:t>
@@ -8458,7 +8566,15 @@
         <w:t>”)</w:t>
       </w:r>
       <w:r>
-        <w:t xml:space="preserve">. This can e.g. consist of the certificates subject name, </w:t>
+        <w:t xml:space="preserve">. This can </w:t>
+      </w:r>
+      <w:proofErr w:type="gramStart"/>
+      <w:r>
+        <w:t>e.g.</w:t>
+      </w:r>
+      <w:proofErr w:type="gramEnd"/>
+      <w:r>
+        <w:t xml:space="preserve"> consist of the certificates subject name, </w:t>
       </w:r>
       <w:r>
         <w:t>serial number and country code.</w:t>
@@ -8806,7 +8922,15 @@
         <w:t xml:space="preserve">sensitive way </w:t>
       </w:r>
       <w:r>
-        <w:t xml:space="preserve">(e.g. </w:t>
+        <w:t>(</w:t>
+      </w:r>
+      <w:proofErr w:type="gramStart"/>
+      <w:r>
+        <w:t>e.g.</w:t>
+      </w:r>
+      <w:proofErr w:type="gramEnd"/>
+      <w:r>
+        <w:t xml:space="preserve"> </w:t>
       </w:r>
       <w:r>
         <w:t xml:space="preserve">searching for </w:t>
@@ -8850,7 +8974,15 @@
         <w:t xml:space="preserve">in a case insensitive way </w:t>
       </w:r>
       <w:r>
-        <w:t xml:space="preserve">(e.g. search for “part” </w:t>
+        <w:t>(</w:t>
+      </w:r>
+      <w:proofErr w:type="gramStart"/>
+      <w:r>
+        <w:t>e.g.</w:t>
+      </w:r>
+      <w:proofErr w:type="gramEnd"/>
+      <w:r>
+        <w:t xml:space="preserve"> search for “part” </w:t>
       </w:r>
       <w:r>
         <w:t xml:space="preserve">or “PART” </w:t>
@@ -10734,8 +10866,13 @@
       <w:r>
         <w:t xml:space="preserve">ble or even downloadable as </w:t>
       </w:r>
-      <w:r>
-        <w:t xml:space="preserve">e.g. </w:t>
+      <w:proofErr w:type="gramStart"/>
+      <w:r>
+        <w:t>e.g.</w:t>
+      </w:r>
+      <w:proofErr w:type="gramEnd"/>
+      <w:r>
+        <w:t xml:space="preserve"> </w:t>
       </w:r>
       <w:r>
         <w:t xml:space="preserve">an Excel document. This implies that the full data must be stored in the </w:t>
@@ -12146,14 +12283,14 @@
         <v:path o:extrusionok="f" gradientshapeok="t" o:connecttype="rect"/>
         <o:lock v:ext="edit" aspectratio="t"/>
       </v:shapetype>
-      <v:shape id="_x0000_i1626" type="#_x0000_t75" style="width:157.3pt;height:276.35pt" o:bullet="t">
+      <v:shape id="_x0000_i1182" type="#_x0000_t75" style="width:157.3pt;height:276.35pt" o:bullet="t">
         <v:imagedata r:id="rId1" o:title=""/>
       </v:shape>
     </w:pict>
   </w:numPicBullet>
   <w:numPicBullet w:numPicBulletId="1">
     <w:pict>
-      <v:shape id="_x0000_i1627" type="#_x0000_t75" style="width:310.45pt;height:276.35pt" o:bullet="t">
+      <v:shape id="_x0000_i1183" type="#_x0000_t75" style="width:310.45pt;height:276.35pt" o:bullet="t">
         <v:imagedata r:id="rId2" o:title=""/>
       </v:shape>
     </w:pict>

</xml_diff>